<commit_message>
tarefas entregues d-2 e d-3
</commit_message>
<xml_diff>
--- a/tryforce_dvinicial.docx
+++ b/tryforce_dvinicial.docx
@@ -376,12 +376,6 @@
           <w:rFonts w:ascii="Arial" w:hAnsi="Arial" w:cs="Arial"/>
         </w:rPr>
       </w:pPr>
-      <w:r>
-        <w:rPr>
-          <w:rFonts w:ascii="Arial" w:hAnsi="Arial" w:cs="Arial"/>
-        </w:rPr>
-        <w:t>1</w:t>
-      </w:r>
     </w:p>
     <w:p>
       <w:pPr>
@@ -392,11 +386,22 @@
           <w:b/>
         </w:rPr>
       </w:pPr>
-      <w:r>
+    </w:p>
+    <w:p>
+      <w:pPr>
+        <w:pStyle w:val="Padro"/>
+        <w:jc w:val="center"/>
         <w:rPr>
           <w:rFonts w:ascii="Arial" w:hAnsi="Arial" w:cs="Arial"/>
           <w:b/>
         </w:rPr>
+      </w:pPr>
+      <w:r>
+        <w:rPr>
+          <w:rFonts w:ascii="Arial" w:hAnsi="Arial" w:cs="Arial"/>
+          <w:b/>
+        </w:rPr>
+        <w:lastRenderedPageBreak/>
         <w:t xml:space="preserve">Apresentação </w:t>
       </w:r>
     </w:p>
@@ -413,7 +418,6 @@
         <w:rPr>
           <w:rFonts w:ascii="Arial" w:hAnsi="Arial" w:cs="Arial"/>
         </w:rPr>
-        <w:lastRenderedPageBreak/>
         <w:t xml:space="preserve">Em 2014 o Brasil vai sediar a copa do mundo de </w:t>
       </w:r>
       <w:r>
@@ -977,7 +981,14 @@
         <w:rPr>
           <w:rFonts w:ascii="Arial" w:hAnsi="Arial" w:cs="Arial"/>
         </w:rPr>
-        <w:t xml:space="preserve"> que tinha lutado na segunda guerra mundial</w:t>
+        <w:t xml:space="preserve"> que tinha lutado na segunda guerra </w:t>
+      </w:r>
+      <w:r>
+        <w:rPr>
+          <w:rFonts w:ascii="Arial" w:hAnsi="Arial" w:cs="Arial"/>
+        </w:rPr>
+        <w:lastRenderedPageBreak/>
+        <w:t>mundial</w:t>
       </w:r>
       <w:r>
         <w:rPr>
@@ -1006,7 +1017,6 @@
           <w:noProof/>
           <w:lang w:eastAsia="pt-BR" w:bidi="ar-SA"/>
         </w:rPr>
-        <w:lastRenderedPageBreak/>
         <w:drawing>
           <wp:inline distT="0" distB="0" distL="0" distR="0">
             <wp:extent cx="2114550" cy="3200400"/>
@@ -1383,6 +1393,7 @@
         <w:rPr>
           <w:rFonts w:ascii="Arial" w:hAnsi="Arial" w:cs="Arial"/>
         </w:rPr>
+        <w:lastRenderedPageBreak/>
         <w:t>A plataforma alvo do j</w:t>
       </w:r>
       <w:r>
@@ -1395,14 +1406,7 @@
         <w:rPr>
           <w:rFonts w:ascii="Arial" w:hAnsi="Arial" w:cs="Arial"/>
         </w:rPr>
-        <w:t xml:space="preserve">nte aqueles que possuírem o </w:t>
-      </w:r>
-      <w:r>
-        <w:rPr>
-          <w:rFonts w:ascii="Arial" w:hAnsi="Arial" w:cs="Arial"/>
-        </w:rPr>
-        <w:lastRenderedPageBreak/>
-        <w:t>sistema operacional</w:t>
+        <w:t>nte aqueles que possuírem o sistema operacional</w:t>
       </w:r>
       <w:r>
         <w:rPr>
@@ -1737,6 +1741,13 @@
         </w:rPr>
         <w:t xml:space="preserve">Obs.: A figura 4 foi obtida a partir do site, ultimo aceso 31/03: </w:t>
       </w:r>
+      <w:r>
+        <w:rPr>
+          <w:rFonts w:ascii="Arial" w:hAnsi="Arial" w:cs="Arial"/>
+          <w:color w:val="7F7F7F" w:themeColor="text1" w:themeTint="80"/>
+        </w:rPr>
+        <w:t>&lt;</w:t>
+      </w:r>
       <w:hyperlink r:id="rId12" w:history="1">
         <w:r>
           <w:rPr>
@@ -1747,6 +1758,9 @@
           <w:t>http://www.kerodicas.com/novidades/artigo=16672/</w:t>
         </w:r>
       </w:hyperlink>
+      <w:r>
+        <w:t>&gt;</w:t>
+      </w:r>
     </w:p>
     <w:p>
       <w:pPr>
@@ -2164,6 +2178,7 @@
     </w:p>
     <w:sectPr>
       <w:headerReference w:type="default" r:id="rId16"/>
+      <w:footerReference w:type="default" r:id="rId17"/>
       <w:pgSz w:w="11906" w:h="16838"/>
       <w:pgMar w:top="1134" w:right="1134" w:bottom="1134" w:left="1134" w:header="0" w:footer="0" w:gutter="0"/>
       <w:cols w:space="708"/>
@@ -2199,6 +2214,41 @@
 </w:endnotes>
 </file>
 
+<file path=word/footer1.xml><?xml version="1.0" encoding="utf-8"?>
+<w:ftr xmlns:ve="http://schemas.openxmlformats.org/markup-compatibility/2006" xmlns:o="urn:schemas-microsoft-com:office:office" xmlns:r="http://schemas.openxmlformats.org/officeDocument/2006/relationships" xmlns:m="http://schemas.openxmlformats.org/officeDocument/2006/math" xmlns:v="urn:schemas-microsoft-com:vml" xmlns:wp="http://schemas.openxmlformats.org/drawingml/2006/wordprocessingDrawing" xmlns:w10="urn:schemas-microsoft-com:office:word" xmlns:w="http://schemas.openxmlformats.org/wordprocessingml/2006/main" xmlns:wne="http://schemas.microsoft.com/office/word/2006/wordml">
+  <w:sdt>
+    <w:sdtPr>
+      <w:id w:val="14518483"/>
+      <w:docPartObj>
+        <w:docPartGallery w:val="Page Numbers (Bottom of Page)"/>
+        <w:docPartUnique/>
+      </w:docPartObj>
+    </w:sdtPr>
+    <w:sdtContent>
+      <w:p>
+        <w:pPr>
+          <w:pStyle w:val="Rodap"/>
+          <w:jc w:val="center"/>
+        </w:pPr>
+        <w:fldSimple w:instr=" PAGE   \* MERGEFORMAT ">
+          <w:r>
+            <w:rPr>
+              <w:noProof/>
+            </w:rPr>
+            <w:t>1</w:t>
+          </w:r>
+        </w:fldSimple>
+      </w:p>
+    </w:sdtContent>
+  </w:sdt>
+  <w:p>
+    <w:pPr>
+      <w:pStyle w:val="Rodap"/>
+    </w:pPr>
+  </w:p>
+</w:ftr>
+</file>
+
 <file path=word/footnotes.xml><?xml version="1.0" encoding="utf-8"?>
 <w:footnotes xmlns:ve="http://schemas.openxmlformats.org/markup-compatibility/2006" xmlns:o="urn:schemas-microsoft-com:office:office" xmlns:r="http://schemas.openxmlformats.org/officeDocument/2006/relationships" xmlns:m="http://schemas.openxmlformats.org/officeDocument/2006/math" xmlns:v="urn:schemas-microsoft-com:vml" xmlns:wp="http://schemas.openxmlformats.org/drawingml/2006/wordprocessingDrawing" xmlns:w10="urn:schemas-microsoft-com:office:word" xmlns:w="http://schemas.openxmlformats.org/wordprocessingml/2006/main" xmlns:wne="http://schemas.microsoft.com/office/word/2006/wordml">
   <w:footnote w:type="separator" w:id="-1">
@@ -2231,6 +2281,9 @@
       <w:pStyle w:val="Cabealho"/>
     </w:pPr>
     <w:r>
+      <w:rPr>
+        <w:noProof/>
+      </w:rPr>
       <w:drawing>
         <wp:anchor distT="0" distB="0" distL="114300" distR="114300" simplePos="0" relativeHeight="251659264" behindDoc="1" locked="0" layoutInCell="1" allowOverlap="1">
           <wp:simplePos x="0" y="0"/>
@@ -3578,7 +3631,7 @@
 </file>
 
 <file path=customXml/itemProps1.xml><?xml version="1.0" encoding="utf-8"?>
-<ds:datastoreItem xmlns:ds="http://schemas.openxmlformats.org/officeDocument/2006/customXml" ds:itemID="{7A2A14DD-718E-4F85-B75A-68EAF8BA7A78}">
+<ds:datastoreItem xmlns:ds="http://schemas.openxmlformats.org/officeDocument/2006/customXml" ds:itemID="{7F597E6F-9A57-4714-8BB0-AE5A8A050281}">
   <ds:schemaRefs>
     <ds:schemaRef ds:uri="http://schemas.openxmlformats.org/officeDocument/2006/bibliography"/>
   </ds:schemaRefs>

</xml_diff>